<commit_message>
version 2.1 Update json, thuc hien yeu cau 4
</commit_message>
<xml_diff>
--- a/1312241_10/Document/1312241.docx
+++ b/1312241_10/Document/1312241.docx
@@ -62,7 +62,6 @@
                     </w:rPr>
                     <w:t xml:space="preserve">BÁO CÁO ĐỒ ÁN </w:t>
                   </w:r>
-                  <w:proofErr w:type="spellStart"/>
                   <w:r>
                     <w:rPr>
                       <w:rFonts w:ascii="Segoe UI" w:hAnsi="Segoe UI" w:cs="Segoe UI"/>
@@ -70,29 +69,8 @@
                       <w:color w:val="FFFFFF" w:themeColor="background1"/>
                       <w:sz w:val="96"/>
                     </w:rPr>
-                    <w:t>Giữa</w:t>
+                    <w:t>Giữa Kì</w:t>
                   </w:r>
-                  <w:proofErr w:type="spellEnd"/>
-                  <w:r>
-                    <w:rPr>
-                      <w:rFonts w:ascii="Segoe UI" w:hAnsi="Segoe UI" w:cs="Segoe UI"/>
-                      <w:b/>
-                      <w:color w:val="FFFFFF" w:themeColor="background1"/>
-                      <w:sz w:val="96"/>
-                    </w:rPr>
-                    <w:t xml:space="preserve"> </w:t>
-                  </w:r>
-                  <w:proofErr w:type="spellStart"/>
-                  <w:r>
-                    <w:rPr>
-                      <w:rFonts w:ascii="Segoe UI" w:hAnsi="Segoe UI" w:cs="Segoe UI"/>
-                      <w:b/>
-                      <w:color w:val="FFFFFF" w:themeColor="background1"/>
-                      <w:sz w:val="96"/>
-                    </w:rPr>
-                    <w:t>Kì</w:t>
-                  </w:r>
-                  <w:proofErr w:type="spellEnd"/>
                   <w:r>
                     <w:rPr>
                       <w:rFonts w:ascii="Segoe UI" w:hAnsi="Segoe UI" w:cs="Segoe UI"/>
@@ -223,147 +201,11 @@
                       <w:rFonts w:cs="Segoe UI"/>
                     </w:rPr>
                   </w:pPr>
-                  <w:proofErr w:type="spellStart"/>
                   <w:r>
                     <w:rPr>
                       <w:rFonts w:cs="Segoe UI"/>
                     </w:rPr>
-                    <w:t>Bộ</w:t>
-                  </w:r>
-                  <w:proofErr w:type="spellEnd"/>
-                  <w:r>
-                    <w:rPr>
-                      <w:rFonts w:cs="Segoe UI"/>
-                    </w:rPr>
-                    <w:t xml:space="preserve"> </w:t>
-                  </w:r>
-                  <w:proofErr w:type="spellStart"/>
-                  <w:r>
-                    <w:rPr>
-                      <w:rFonts w:cs="Segoe UI"/>
-                    </w:rPr>
-                    <w:t>môn</w:t>
-                  </w:r>
-                  <w:proofErr w:type="spellEnd"/>
-                  <w:r>
-                    <w:rPr>
-                      <w:rFonts w:cs="Segoe UI"/>
-                    </w:rPr>
-                    <w:t xml:space="preserve"> </w:t>
-                  </w:r>
-                  <w:proofErr w:type="spellStart"/>
-                  <w:r>
-                    <w:rPr>
-                      <w:rFonts w:cs="Segoe UI"/>
-                    </w:rPr>
-                    <w:t>Công</w:t>
-                  </w:r>
-                  <w:proofErr w:type="spellEnd"/>
-                  <w:r>
-                    <w:rPr>
-                      <w:rFonts w:cs="Segoe UI"/>
-                    </w:rPr>
-                    <w:t xml:space="preserve"> </w:t>
-                  </w:r>
-                  <w:proofErr w:type="spellStart"/>
-                  <w:r>
-                    <w:rPr>
-                      <w:rFonts w:cs="Segoe UI"/>
-                    </w:rPr>
-                    <w:t>nghệ</w:t>
-                  </w:r>
-                  <w:proofErr w:type="spellEnd"/>
-                  <w:r>
-                    <w:rPr>
-                      <w:rFonts w:cs="Segoe UI"/>
-                    </w:rPr>
-                    <w:t xml:space="preserve"> </w:t>
-                  </w:r>
-                  <w:proofErr w:type="spellStart"/>
-                  <w:r>
-                    <w:rPr>
-                      <w:rFonts w:cs="Segoe UI"/>
-                    </w:rPr>
-                    <w:t>phần</w:t>
-                  </w:r>
-                  <w:proofErr w:type="spellEnd"/>
-                  <w:r>
-                    <w:rPr>
-                      <w:rFonts w:cs="Segoe UI"/>
-                    </w:rPr>
-                    <w:t xml:space="preserve"> </w:t>
-                  </w:r>
-                  <w:proofErr w:type="spellStart"/>
-                  <w:r>
-                    <w:rPr>
-                      <w:rFonts w:cs="Segoe UI"/>
-                    </w:rPr>
-                    <w:t>mềm</w:t>
-                  </w:r>
-                  <w:proofErr w:type="spellEnd"/>
-                </w:p>
-                <w:p>
-                  <w:pPr>
-                    <w:jc w:val="right"/>
-                    <w:rPr>
-                      <w:rFonts w:cs="Segoe UI"/>
-                    </w:rPr>
-                  </w:pPr>
-                  <w:proofErr w:type="spellStart"/>
-                  <w:r>
-                    <w:rPr>
-                      <w:rFonts w:cs="Segoe UI"/>
-                    </w:rPr>
-                    <w:t>Khoa</w:t>
-                  </w:r>
-                  <w:proofErr w:type="spellEnd"/>
-                  <w:r>
-                    <w:rPr>
-                      <w:rFonts w:cs="Segoe UI"/>
-                    </w:rPr>
-                    <w:t xml:space="preserve"> </w:t>
-                  </w:r>
-                  <w:proofErr w:type="spellStart"/>
-                  <w:r>
-                    <w:rPr>
-                      <w:rFonts w:cs="Segoe UI"/>
-                    </w:rPr>
-                    <w:t>Công</w:t>
-                  </w:r>
-                  <w:proofErr w:type="spellEnd"/>
-                  <w:r>
-                    <w:rPr>
-                      <w:rFonts w:cs="Segoe UI"/>
-                    </w:rPr>
-                    <w:t xml:space="preserve"> </w:t>
-                  </w:r>
-                  <w:proofErr w:type="spellStart"/>
-                  <w:r>
-                    <w:rPr>
-                      <w:rFonts w:cs="Segoe UI"/>
-                    </w:rPr>
-                    <w:t>nghệ</w:t>
-                  </w:r>
-                  <w:proofErr w:type="spellEnd"/>
-                  <w:r>
-                    <w:rPr>
-                      <w:rFonts w:cs="Segoe UI"/>
-                    </w:rPr>
-                    <w:t xml:space="preserve"> </w:t>
-                  </w:r>
-                  <w:proofErr w:type="spellStart"/>
-                  <w:r>
-                    <w:rPr>
-                      <w:rFonts w:cs="Segoe UI"/>
-                    </w:rPr>
-                    <w:t>thông</w:t>
-                  </w:r>
-                  <w:proofErr w:type="spellEnd"/>
-                  <w:r>
-                    <w:rPr>
-                      <w:rFonts w:cs="Segoe UI"/>
-                    </w:rPr>
-                    <w:t xml:space="preserve"> tin</w:t>
+                    <w:t>Bộ môn Công nghệ phần mềm</w:t>
                   </w:r>
                 </w:p>
                 <w:p>
@@ -373,89 +215,25 @@
                       <w:rFonts w:cs="Segoe UI"/>
                     </w:rPr>
                   </w:pPr>
-                  <w:proofErr w:type="spellStart"/>
                   <w:r>
                     <w:rPr>
                       <w:rFonts w:cs="Segoe UI"/>
                     </w:rPr>
-                    <w:t>Đại</w:t>
+                    <w:t>Khoa Công nghệ thông tin</w:t>
                   </w:r>
-                  <w:proofErr w:type="spellEnd"/>
+                </w:p>
+                <w:p>
+                  <w:pPr>
+                    <w:jc w:val="right"/>
+                    <w:rPr>
+                      <w:rFonts w:cs="Segoe UI"/>
+                    </w:rPr>
+                  </w:pPr>
                   <w:r>
                     <w:rPr>
                       <w:rFonts w:cs="Segoe UI"/>
                     </w:rPr>
-                    <w:t xml:space="preserve"> </w:t>
-                  </w:r>
-                  <w:proofErr w:type="spellStart"/>
-                  <w:r>
-                    <w:rPr>
-                      <w:rFonts w:cs="Segoe UI"/>
-                    </w:rPr>
-                    <w:t>học</w:t>
-                  </w:r>
-                  <w:proofErr w:type="spellEnd"/>
-                  <w:r>
-                    <w:rPr>
-                      <w:rFonts w:cs="Segoe UI"/>
-                    </w:rPr>
-                    <w:t xml:space="preserve"> </w:t>
-                  </w:r>
-                  <w:proofErr w:type="spellStart"/>
-                  <w:r>
-                    <w:rPr>
-                      <w:rFonts w:cs="Segoe UI"/>
-                    </w:rPr>
-                    <w:t>Khoa</w:t>
-                  </w:r>
-                  <w:proofErr w:type="spellEnd"/>
-                  <w:r>
-                    <w:rPr>
-                      <w:rFonts w:cs="Segoe UI"/>
-                    </w:rPr>
-                    <w:t xml:space="preserve"> </w:t>
-                  </w:r>
-                  <w:proofErr w:type="spellStart"/>
-                  <w:r>
-                    <w:rPr>
-                      <w:rFonts w:cs="Segoe UI"/>
-                    </w:rPr>
-                    <w:t>học</w:t>
-                  </w:r>
-                  <w:proofErr w:type="spellEnd"/>
-                  <w:r>
-                    <w:rPr>
-                      <w:rFonts w:cs="Segoe UI"/>
-                    </w:rPr>
-                    <w:t xml:space="preserve"> </w:t>
-                  </w:r>
-                  <w:proofErr w:type="spellStart"/>
-                  <w:r>
-                    <w:rPr>
-                      <w:rFonts w:cs="Segoe UI"/>
-                    </w:rPr>
-                    <w:t>tự</w:t>
-                  </w:r>
-                  <w:proofErr w:type="spellEnd"/>
-                  <w:r>
-                    <w:rPr>
-                      <w:rFonts w:cs="Segoe UI"/>
-                    </w:rPr>
-                    <w:t xml:space="preserve"> </w:t>
-                  </w:r>
-                  <w:proofErr w:type="spellStart"/>
-                  <w:r>
-                    <w:rPr>
-                      <w:rFonts w:cs="Segoe UI"/>
-                    </w:rPr>
-                    <w:t>nhiên</w:t>
-                  </w:r>
-                  <w:proofErr w:type="spellEnd"/>
-                  <w:r>
-                    <w:rPr>
-                      <w:rFonts w:cs="Segoe UI"/>
-                    </w:rPr>
-                    <w:t xml:space="preserve"> TP </w:t>
+                    <w:t xml:space="preserve">Đại học Khoa học tự nhiên TP </w:t>
                   </w:r>
                   <w:r>
                     <w:rPr>
@@ -581,56 +359,12 @@
           <w:rFonts w:ascii="Segoe UI" w:hAnsi="Segoe UI" w:cs="Segoe UI"/>
         </w:rPr>
       </w:pPr>
-      <w:proofErr w:type="spellStart"/>
       <w:r>
         <w:rPr>
           <w:rFonts w:ascii="Segoe UI" w:hAnsi="Segoe UI" w:cs="Segoe UI"/>
         </w:rPr>
-        <w:t>Mô</w:t>
+        <w:t>Mô tả chức năng</w:t>
       </w:r>
-      <w:proofErr w:type="spellEnd"/>
-      <w:r>
-        <w:rPr>
-          <w:rFonts w:ascii="Segoe UI" w:hAnsi="Segoe UI" w:cs="Segoe UI"/>
-        </w:rPr>
-        <w:t xml:space="preserve"> </w:t>
-      </w:r>
-      <w:proofErr w:type="spellStart"/>
-      <w:r>
-        <w:rPr>
-          <w:rFonts w:ascii="Segoe UI" w:hAnsi="Segoe UI" w:cs="Segoe UI"/>
-        </w:rPr>
-        <w:t>tả</w:t>
-      </w:r>
-      <w:proofErr w:type="spellEnd"/>
-      <w:r>
-        <w:rPr>
-          <w:rFonts w:ascii="Segoe UI" w:hAnsi="Segoe UI" w:cs="Segoe UI"/>
-        </w:rPr>
-        <w:t xml:space="preserve"> </w:t>
-      </w:r>
-      <w:proofErr w:type="spellStart"/>
-      <w:r>
-        <w:rPr>
-          <w:rFonts w:ascii="Segoe UI" w:hAnsi="Segoe UI" w:cs="Segoe UI"/>
-        </w:rPr>
-        <w:t>chức</w:t>
-      </w:r>
-      <w:proofErr w:type="spellEnd"/>
-      <w:r>
-        <w:rPr>
-          <w:rFonts w:ascii="Segoe UI" w:hAnsi="Segoe UI" w:cs="Segoe UI"/>
-        </w:rPr>
-        <w:t xml:space="preserve"> </w:t>
-      </w:r>
-      <w:proofErr w:type="spellStart"/>
-      <w:r>
-        <w:rPr>
-          <w:rFonts w:ascii="Segoe UI" w:hAnsi="Segoe UI" w:cs="Segoe UI"/>
-        </w:rPr>
-        <w:t>năng</w:t>
-      </w:r>
-      <w:proofErr w:type="spellEnd"/>
       <w:r>
         <w:rPr>
           <w:rFonts w:ascii="Segoe UI" w:hAnsi="Segoe UI" w:cs="Segoe UI"/>
@@ -646,53 +380,8 @@
           <w:numId w:val="39"/>
         </w:numPr>
       </w:pPr>
-      <w:proofErr w:type="spellStart"/>
       <w:r>
-        <w:t>Hiển</w:t>
-      </w:r>
-      <w:proofErr w:type="spellEnd"/>
-      <w:r>
-        <w:t xml:space="preserve"> </w:t>
-      </w:r>
-      <w:proofErr w:type="spellStart"/>
-      <w:r>
-        <w:t>thị</w:t>
-      </w:r>
-      <w:proofErr w:type="spellEnd"/>
-      <w:r>
-        <w:t xml:space="preserve"> </w:t>
-      </w:r>
-      <w:proofErr w:type="spellStart"/>
-      <w:r>
-        <w:t>các</w:t>
-      </w:r>
-      <w:proofErr w:type="spellEnd"/>
-      <w:r>
-        <w:t xml:space="preserve"> </w:t>
-      </w:r>
-      <w:proofErr w:type="spellStart"/>
-      <w:r>
-        <w:t>thông</w:t>
-      </w:r>
-      <w:proofErr w:type="spellEnd"/>
-      <w:r>
-        <w:t xml:space="preserve"> tin </w:t>
-      </w:r>
-      <w:proofErr w:type="spellStart"/>
-      <w:r>
-        <w:t>cơ</w:t>
-      </w:r>
-      <w:proofErr w:type="spellEnd"/>
-      <w:r>
-        <w:t xml:space="preserve"> </w:t>
-      </w:r>
-      <w:proofErr w:type="spellStart"/>
-      <w:r>
-        <w:t>bản</w:t>
-      </w:r>
-      <w:proofErr w:type="spellEnd"/>
-      <w:r>
-        <w:t>:</w:t>
+        <w:t>Hiển thị các thông tin cơ bản:</w:t>
       </w:r>
     </w:p>
     <w:p>
@@ -1101,39 +790,83 @@
     </w:p>
     <w:p>
       <w:pPr>
+        <w:pStyle w:val="ListParagraph"/>
+        <w:numPr>
+          <w:ilvl w:val="0"/>
+          <w:numId w:val="39"/>
+        </w:numPr>
+      </w:pPr>
+      <w:r>
+        <w:t>Git:</w:t>
+      </w:r>
+    </w:p>
+    <w:p>
+      <w:pPr>
+        <w:pStyle w:val="ListParagraph"/>
+      </w:pPr>
+      <w:bookmarkStart w:id="0" w:name="_GoBack"/>
+      <w:r>
+        <w:rPr>
+          <w:noProof/>
+          <w:lang w:eastAsia="ja-JP"/>
+        </w:rPr>
+        <w:lastRenderedPageBreak/>
+        <w:drawing>
+          <wp:inline distT="0" distB="0" distL="0" distR="0">
+            <wp:extent cx="6400800" cy="3598545"/>
+            <wp:effectExtent l="0" t="0" r="0" b="0"/>
+            <wp:docPr id="10" name="Picture 10"/>
+            <wp:cNvGraphicFramePr>
+              <a:graphicFrameLocks xmlns:a="http://schemas.openxmlformats.org/drawingml/2006/main" noChangeAspect="1"/>
+            </wp:cNvGraphicFramePr>
+            <a:graphic xmlns:a="http://schemas.openxmlformats.org/drawingml/2006/main">
+              <a:graphicData uri="http://schemas.openxmlformats.org/drawingml/2006/picture">
+                <pic:pic xmlns:pic="http://schemas.openxmlformats.org/drawingml/2006/picture">
+                  <pic:nvPicPr>
+                    <pic:cNvPr id="10" name="8.png"/>
+                    <pic:cNvPicPr/>
+                  </pic:nvPicPr>
+                  <pic:blipFill>
+                    <a:blip r:embed="rId17">
+                      <a:extLst>
+                        <a:ext uri="{28A0092B-C50C-407E-A947-70E740481C1C}">
+                          <a14:useLocalDpi xmlns:a14="http://schemas.microsoft.com/office/drawing/2010/main" val="0"/>
+                        </a:ext>
+                      </a:extLst>
+                    </a:blip>
+                    <a:stretch>
+                      <a:fillRect/>
+                    </a:stretch>
+                  </pic:blipFill>
+                  <pic:spPr>
+                    <a:xfrm>
+                      <a:off x="0" y="0"/>
+                      <a:ext cx="6400800" cy="3598545"/>
+                    </a:xfrm>
+                    <a:prstGeom prst="rect">
+                      <a:avLst/>
+                    </a:prstGeom>
+                  </pic:spPr>
+                </pic:pic>
+              </a:graphicData>
+            </a:graphic>
+          </wp:inline>
+        </w:drawing>
+      </w:r>
+      <w:bookmarkEnd w:id="0"/>
+    </w:p>
+    <w:p>
+      <w:pPr>
         <w:pStyle w:val="Heading1"/>
         <w:rPr>
           <w:rFonts w:ascii="Segoe UI" w:hAnsi="Segoe UI" w:cs="Segoe UI"/>
         </w:rPr>
       </w:pPr>
-      <w:proofErr w:type="spellStart"/>
       <w:r>
         <w:rPr>
           <w:rFonts w:ascii="Segoe UI" w:hAnsi="Segoe UI" w:cs="Segoe UI"/>
         </w:rPr>
-        <w:lastRenderedPageBreak/>
-        <w:t>Đánh</w:t>
-      </w:r>
-      <w:proofErr w:type="spellEnd"/>
-      <w:r>
-        <w:rPr>
-          <w:rFonts w:ascii="Segoe UI" w:hAnsi="Segoe UI" w:cs="Segoe UI"/>
-        </w:rPr>
-        <w:t xml:space="preserve"> </w:t>
-      </w:r>
-      <w:proofErr w:type="spellStart"/>
-      <w:r>
-        <w:rPr>
-          <w:rFonts w:ascii="Segoe UI" w:hAnsi="Segoe UI" w:cs="Segoe UI"/>
-        </w:rPr>
-        <w:t>giá</w:t>
-      </w:r>
-      <w:proofErr w:type="spellEnd"/>
-      <w:r>
-        <w:rPr>
-          <w:rFonts w:ascii="Segoe UI" w:hAnsi="Segoe UI" w:cs="Segoe UI"/>
-        </w:rPr>
-        <w:t>:</w:t>
+        <w:t>Đánh giá:</w:t>
       </w:r>
     </w:p>
     <w:tbl>
@@ -1189,34 +922,14 @@
                 <w:szCs w:val="20"/>
               </w:rPr>
             </w:pPr>
-            <w:proofErr w:type="spellStart"/>
             <w:r>
               <w:rPr>
                 <w:rFonts w:ascii="Segoe UI" w:hAnsi="Segoe UI" w:cs="Segoe UI"/>
                 <w:sz w:val="20"/>
                 <w:szCs w:val="20"/>
               </w:rPr>
-              <w:t>Chức</w:t>
+              <w:t>Chức năng</w:t>
             </w:r>
-            <w:proofErr w:type="spellEnd"/>
-            <w:r>
-              <w:rPr>
-                <w:rFonts w:ascii="Segoe UI" w:hAnsi="Segoe UI" w:cs="Segoe UI"/>
-                <w:sz w:val="20"/>
-                <w:szCs w:val="20"/>
-              </w:rPr>
-              <w:t xml:space="preserve"> </w:t>
-            </w:r>
-            <w:proofErr w:type="spellStart"/>
-            <w:r>
-              <w:rPr>
-                <w:rFonts w:ascii="Segoe UI" w:hAnsi="Segoe UI" w:cs="Segoe UI"/>
-                <w:sz w:val="20"/>
-                <w:szCs w:val="20"/>
-              </w:rPr>
-              <w:t>năng</w:t>
-            </w:r>
-            <w:proofErr w:type="spellEnd"/>
           </w:p>
         </w:tc>
         <w:tc>
@@ -1234,7 +947,6 @@
                 <w:szCs w:val="20"/>
               </w:rPr>
             </w:pPr>
-            <w:proofErr w:type="spellStart"/>
             <w:r>
               <w:rPr>
                 <w:rFonts w:ascii="Segoe UI" w:hAnsi="Segoe UI" w:cs="Segoe UI"/>
@@ -1243,7 +955,6 @@
               </w:rPr>
               <w:t>Điểm</w:t>
             </w:r>
-            <w:proofErr w:type="spellEnd"/>
           </w:p>
         </w:tc>
       </w:tr>
@@ -1288,7 +999,6 @@
                 <w:szCs w:val="20"/>
               </w:rPr>
             </w:pPr>
-            <w:proofErr w:type="spellStart"/>
             <w:r>
               <w:rPr>
                 <w:rFonts w:ascii="Segoe UI" w:hAnsi="Segoe UI" w:cs="Segoe UI"/>
@@ -1297,348 +1007,7 @@
                 <w:szCs w:val="20"/>
                 <w:shd w:val="clear" w:color="auto" w:fill="FFFFFF"/>
               </w:rPr>
-              <w:t>Hiển</w:t>
-            </w:r>
-            <w:proofErr w:type="spellEnd"/>
-            <w:r>
-              <w:rPr>
-                <w:rFonts w:ascii="Segoe UI" w:hAnsi="Segoe UI" w:cs="Segoe UI"/>
-                <w:color w:val="000000"/>
-                <w:sz w:val="20"/>
-                <w:szCs w:val="20"/>
-                <w:shd w:val="clear" w:color="auto" w:fill="FFFFFF"/>
-              </w:rPr>
-              <w:t xml:space="preserve"> </w:t>
-            </w:r>
-            <w:proofErr w:type="spellStart"/>
-            <w:r>
-              <w:rPr>
-                <w:rFonts w:ascii="Segoe UI" w:hAnsi="Segoe UI" w:cs="Segoe UI"/>
-                <w:color w:val="000000"/>
-                <w:sz w:val="20"/>
-                <w:szCs w:val="20"/>
-                <w:shd w:val="clear" w:color="auto" w:fill="FFFFFF"/>
-              </w:rPr>
-              <w:t>thị</w:t>
-            </w:r>
-            <w:proofErr w:type="spellEnd"/>
-            <w:r>
-              <w:rPr>
-                <w:rFonts w:ascii="Segoe UI" w:hAnsi="Segoe UI" w:cs="Segoe UI"/>
-                <w:color w:val="000000"/>
-                <w:sz w:val="20"/>
-                <w:szCs w:val="20"/>
-                <w:shd w:val="clear" w:color="auto" w:fill="FFFFFF"/>
-              </w:rPr>
-              <w:t xml:space="preserve"> </w:t>
-            </w:r>
-            <w:proofErr w:type="spellStart"/>
-            <w:r>
-              <w:rPr>
-                <w:rFonts w:ascii="Segoe UI" w:hAnsi="Segoe UI" w:cs="Segoe UI"/>
-                <w:color w:val="000000"/>
-                <w:sz w:val="20"/>
-                <w:szCs w:val="20"/>
-                <w:shd w:val="clear" w:color="auto" w:fill="FFFFFF"/>
-              </w:rPr>
-              <w:t>thông</w:t>
-            </w:r>
-            <w:proofErr w:type="spellEnd"/>
-            <w:r>
-              <w:rPr>
-                <w:rFonts w:ascii="Segoe UI" w:hAnsi="Segoe UI" w:cs="Segoe UI"/>
-                <w:color w:val="000000"/>
-                <w:sz w:val="20"/>
-                <w:szCs w:val="20"/>
-                <w:shd w:val="clear" w:color="auto" w:fill="FFFFFF"/>
-              </w:rPr>
-              <w:t xml:space="preserve"> tin </w:t>
-            </w:r>
-            <w:proofErr w:type="spellStart"/>
-            <w:r>
-              <w:rPr>
-                <w:rFonts w:ascii="Segoe UI" w:hAnsi="Segoe UI" w:cs="Segoe UI"/>
-                <w:color w:val="000000"/>
-                <w:sz w:val="20"/>
-                <w:szCs w:val="20"/>
-                <w:shd w:val="clear" w:color="auto" w:fill="FFFFFF"/>
-              </w:rPr>
-              <w:t>căn</w:t>
-            </w:r>
-            <w:proofErr w:type="spellEnd"/>
-            <w:r>
-              <w:rPr>
-                <w:rFonts w:ascii="Segoe UI" w:hAnsi="Segoe UI" w:cs="Segoe UI"/>
-                <w:color w:val="000000"/>
-                <w:sz w:val="20"/>
-                <w:szCs w:val="20"/>
-                <w:shd w:val="clear" w:color="auto" w:fill="FFFFFF"/>
-              </w:rPr>
-              <w:t xml:space="preserve"> </w:t>
-            </w:r>
-            <w:proofErr w:type="spellStart"/>
-            <w:r>
-              <w:rPr>
-                <w:rFonts w:ascii="Segoe UI" w:hAnsi="Segoe UI" w:cs="Segoe UI"/>
-                <w:color w:val="000000"/>
-                <w:sz w:val="20"/>
-                <w:szCs w:val="20"/>
-                <w:shd w:val="clear" w:color="auto" w:fill="FFFFFF"/>
-              </w:rPr>
-              <w:t>bản</w:t>
-            </w:r>
-            <w:proofErr w:type="spellEnd"/>
-            <w:r>
-              <w:rPr>
-                <w:rFonts w:ascii="Segoe UI" w:hAnsi="Segoe UI" w:cs="Segoe UI"/>
-                <w:color w:val="000000"/>
-                <w:sz w:val="20"/>
-                <w:szCs w:val="20"/>
-                <w:shd w:val="clear" w:color="auto" w:fill="FFFFFF"/>
-              </w:rPr>
-              <w:t xml:space="preserve"> (</w:t>
-            </w:r>
-            <w:proofErr w:type="spellStart"/>
-            <w:r>
-              <w:rPr>
-                <w:rFonts w:ascii="Segoe UI" w:hAnsi="Segoe UI" w:cs="Segoe UI"/>
-                <w:color w:val="000000"/>
-                <w:sz w:val="20"/>
-                <w:szCs w:val="20"/>
-                <w:shd w:val="clear" w:color="auto" w:fill="FFFFFF"/>
-              </w:rPr>
-              <w:t>hình</w:t>
-            </w:r>
-            <w:proofErr w:type="spellEnd"/>
-            <w:r>
-              <w:rPr>
-                <w:rFonts w:ascii="Segoe UI" w:hAnsi="Segoe UI" w:cs="Segoe UI"/>
-                <w:color w:val="000000"/>
-                <w:sz w:val="20"/>
-                <w:szCs w:val="20"/>
-                <w:shd w:val="clear" w:color="auto" w:fill="FFFFFF"/>
-              </w:rPr>
-              <w:t xml:space="preserve"> </w:t>
-            </w:r>
-            <w:proofErr w:type="spellStart"/>
-            <w:r>
-              <w:rPr>
-                <w:rFonts w:ascii="Segoe UI" w:hAnsi="Segoe UI" w:cs="Segoe UI"/>
-                <w:color w:val="000000"/>
-                <w:sz w:val="20"/>
-                <w:szCs w:val="20"/>
-                <w:shd w:val="clear" w:color="auto" w:fill="FFFFFF"/>
-              </w:rPr>
-              <w:t>đại</w:t>
-            </w:r>
-            <w:proofErr w:type="spellEnd"/>
-            <w:r>
-              <w:rPr>
-                <w:rFonts w:ascii="Segoe UI" w:hAnsi="Segoe UI" w:cs="Segoe UI"/>
-                <w:color w:val="000000"/>
-                <w:sz w:val="20"/>
-                <w:szCs w:val="20"/>
-                <w:shd w:val="clear" w:color="auto" w:fill="FFFFFF"/>
-              </w:rPr>
-              <w:t xml:space="preserve"> </w:t>
-            </w:r>
-            <w:proofErr w:type="spellStart"/>
-            <w:r>
-              <w:rPr>
-                <w:rFonts w:ascii="Segoe UI" w:hAnsi="Segoe UI" w:cs="Segoe UI"/>
-                <w:color w:val="000000"/>
-                <w:sz w:val="20"/>
-                <w:szCs w:val="20"/>
-                <w:shd w:val="clear" w:color="auto" w:fill="FFFFFF"/>
-              </w:rPr>
-              <w:t>diện</w:t>
-            </w:r>
-            <w:proofErr w:type="spellEnd"/>
-            <w:r>
-              <w:rPr>
-                <w:rFonts w:ascii="Segoe UI" w:hAnsi="Segoe UI" w:cs="Segoe UI"/>
-                <w:color w:val="000000"/>
-                <w:sz w:val="20"/>
-                <w:szCs w:val="20"/>
-                <w:shd w:val="clear" w:color="auto" w:fill="FFFFFF"/>
-              </w:rPr>
-              <w:t xml:space="preserve">, </w:t>
-            </w:r>
-            <w:proofErr w:type="spellStart"/>
-            <w:r>
-              <w:rPr>
-                <w:rFonts w:ascii="Segoe UI" w:hAnsi="Segoe UI" w:cs="Segoe UI"/>
-                <w:color w:val="000000"/>
-                <w:sz w:val="20"/>
-                <w:szCs w:val="20"/>
-                <w:shd w:val="clear" w:color="auto" w:fill="FFFFFF"/>
-              </w:rPr>
-              <w:t>tên</w:t>
-            </w:r>
-            <w:proofErr w:type="spellEnd"/>
-            <w:r>
-              <w:rPr>
-                <w:rFonts w:ascii="Segoe UI" w:hAnsi="Segoe UI" w:cs="Segoe UI"/>
-                <w:color w:val="000000"/>
-                <w:sz w:val="20"/>
-                <w:szCs w:val="20"/>
-                <w:shd w:val="clear" w:color="auto" w:fill="FFFFFF"/>
-              </w:rPr>
-              <w:t xml:space="preserve">, Headline, </w:t>
-            </w:r>
-            <w:proofErr w:type="spellStart"/>
-            <w:r>
-              <w:rPr>
-                <w:rFonts w:ascii="Segoe UI" w:hAnsi="Segoe UI" w:cs="Segoe UI"/>
-                <w:color w:val="000000"/>
-                <w:sz w:val="20"/>
-                <w:szCs w:val="20"/>
-                <w:shd w:val="clear" w:color="auto" w:fill="FFFFFF"/>
-              </w:rPr>
-              <w:t>quốc</w:t>
-            </w:r>
-            <w:proofErr w:type="spellEnd"/>
-            <w:r>
-              <w:rPr>
-                <w:rFonts w:ascii="Segoe UI" w:hAnsi="Segoe UI" w:cs="Segoe UI"/>
-                <w:color w:val="000000"/>
-                <w:sz w:val="20"/>
-                <w:szCs w:val="20"/>
-                <w:shd w:val="clear" w:color="auto" w:fill="FFFFFF"/>
-              </w:rPr>
-              <w:t xml:space="preserve"> </w:t>
-            </w:r>
-            <w:proofErr w:type="spellStart"/>
-            <w:r>
-              <w:rPr>
-                <w:rFonts w:ascii="Segoe UI" w:hAnsi="Segoe UI" w:cs="Segoe UI"/>
-                <w:color w:val="000000"/>
-                <w:sz w:val="20"/>
-                <w:szCs w:val="20"/>
-                <w:shd w:val="clear" w:color="auto" w:fill="FFFFFF"/>
-              </w:rPr>
-              <w:t>gia</w:t>
-            </w:r>
-            <w:proofErr w:type="spellEnd"/>
-            <w:r>
-              <w:rPr>
-                <w:rFonts w:ascii="Segoe UI" w:hAnsi="Segoe UI" w:cs="Segoe UI"/>
-                <w:color w:val="000000"/>
-                <w:sz w:val="20"/>
-                <w:szCs w:val="20"/>
-                <w:shd w:val="clear" w:color="auto" w:fill="FFFFFF"/>
-              </w:rPr>
-              <w:t xml:space="preserve">, </w:t>
-            </w:r>
-            <w:proofErr w:type="spellStart"/>
-            <w:r>
-              <w:rPr>
-                <w:rFonts w:ascii="Segoe UI" w:hAnsi="Segoe UI" w:cs="Segoe UI"/>
-                <w:color w:val="000000"/>
-                <w:sz w:val="20"/>
-                <w:szCs w:val="20"/>
-                <w:shd w:val="clear" w:color="auto" w:fill="FFFFFF"/>
-              </w:rPr>
-              <w:t>ngành</w:t>
-            </w:r>
-            <w:proofErr w:type="spellEnd"/>
-            <w:r>
-              <w:rPr>
-                <w:rFonts w:ascii="Segoe UI" w:hAnsi="Segoe UI" w:cs="Segoe UI"/>
-                <w:color w:val="000000"/>
-                <w:sz w:val="20"/>
-                <w:szCs w:val="20"/>
-                <w:shd w:val="clear" w:color="auto" w:fill="FFFFFF"/>
-              </w:rPr>
-              <w:t xml:space="preserve"> </w:t>
-            </w:r>
-            <w:proofErr w:type="spellStart"/>
-            <w:r>
-              <w:rPr>
-                <w:rFonts w:ascii="Segoe UI" w:hAnsi="Segoe UI" w:cs="Segoe UI"/>
-                <w:color w:val="000000"/>
-                <w:sz w:val="20"/>
-                <w:szCs w:val="20"/>
-                <w:shd w:val="clear" w:color="auto" w:fill="FFFFFF"/>
-              </w:rPr>
-              <w:t>nghề</w:t>
-            </w:r>
-            <w:proofErr w:type="spellEnd"/>
-            <w:r>
-              <w:rPr>
-                <w:rFonts w:ascii="Segoe UI" w:hAnsi="Segoe UI" w:cs="Segoe UI"/>
-                <w:color w:val="000000"/>
-                <w:sz w:val="20"/>
-                <w:szCs w:val="20"/>
-                <w:shd w:val="clear" w:color="auto" w:fill="FFFFFF"/>
-              </w:rPr>
-              <w:t xml:space="preserve">, </w:t>
-            </w:r>
-            <w:proofErr w:type="spellStart"/>
-            <w:r>
-              <w:rPr>
-                <w:rFonts w:ascii="Segoe UI" w:hAnsi="Segoe UI" w:cs="Segoe UI"/>
-                <w:color w:val="000000"/>
-                <w:sz w:val="20"/>
-                <w:szCs w:val="20"/>
-                <w:shd w:val="clear" w:color="auto" w:fill="FFFFFF"/>
-              </w:rPr>
-              <w:t>thông</w:t>
-            </w:r>
-            <w:proofErr w:type="spellEnd"/>
-            <w:r>
-              <w:rPr>
-                <w:rFonts w:ascii="Segoe UI" w:hAnsi="Segoe UI" w:cs="Segoe UI"/>
-                <w:color w:val="000000"/>
-                <w:sz w:val="20"/>
-                <w:szCs w:val="20"/>
-                <w:shd w:val="clear" w:color="auto" w:fill="FFFFFF"/>
-              </w:rPr>
-              <w:t xml:space="preserve"> tin </w:t>
-            </w:r>
-            <w:proofErr w:type="spellStart"/>
-            <w:r>
-              <w:rPr>
-                <w:rFonts w:ascii="Segoe UI" w:hAnsi="Segoe UI" w:cs="Segoe UI"/>
-                <w:color w:val="000000"/>
-                <w:sz w:val="20"/>
-                <w:szCs w:val="20"/>
-                <w:shd w:val="clear" w:color="auto" w:fill="FFFFFF"/>
-              </w:rPr>
-              <w:t>liên</w:t>
-            </w:r>
-            <w:proofErr w:type="spellEnd"/>
-            <w:r>
-              <w:rPr>
-                <w:rFonts w:ascii="Segoe UI" w:hAnsi="Segoe UI" w:cs="Segoe UI"/>
-                <w:color w:val="000000"/>
-                <w:sz w:val="20"/>
-                <w:szCs w:val="20"/>
-                <w:shd w:val="clear" w:color="auto" w:fill="FFFFFF"/>
-              </w:rPr>
-              <w:t xml:space="preserve"> </w:t>
-            </w:r>
-            <w:proofErr w:type="spellStart"/>
-            <w:r>
-              <w:rPr>
-                <w:rFonts w:ascii="Segoe UI" w:hAnsi="Segoe UI" w:cs="Segoe UI"/>
-                <w:color w:val="000000"/>
-                <w:sz w:val="20"/>
-                <w:szCs w:val="20"/>
-                <w:shd w:val="clear" w:color="auto" w:fill="FFFFFF"/>
-              </w:rPr>
-              <w:t>lạc</w:t>
-            </w:r>
-            <w:proofErr w:type="spellEnd"/>
-            <w:r>
-              <w:rPr>
-                <w:rFonts w:ascii="Segoe UI" w:hAnsi="Segoe UI" w:cs="Segoe UI"/>
-                <w:color w:val="000000"/>
-                <w:sz w:val="20"/>
-                <w:szCs w:val="20"/>
-                <w:shd w:val="clear" w:color="auto" w:fill="FFFFFF"/>
-              </w:rPr>
-              <w:t>)</w:t>
+              <w:t>Hiển thị thông tin căn bản (hình đại diện, tên, Headline, quốc gia, ngành nghề, thông tin liên lạc)</w:t>
             </w:r>
           </w:p>
         </w:tc>
@@ -1712,7 +1081,6 @@
                 <w:szCs w:val="20"/>
               </w:rPr>
             </w:pPr>
-            <w:proofErr w:type="spellStart"/>
             <w:r>
               <w:rPr>
                 <w:rFonts w:ascii="Segoe UI" w:hAnsi="Segoe UI" w:cs="Segoe UI"/>
@@ -1723,150 +1091,7 @@
                 <w:szCs w:val="20"/>
                 <w:shd w:val="clear" w:color="auto" w:fill="FFFFFF"/>
               </w:rPr>
-              <w:t>Hiển</w:t>
-            </w:r>
-            <w:proofErr w:type="spellEnd"/>
-            <w:r>
-              <w:rPr>
-                <w:rFonts w:ascii="Segoe UI" w:hAnsi="Segoe UI" w:cs="Segoe UI"/>
-                <w:b/>
-                <w:bCs/>
-                <w:color w:val="000000"/>
-                <w:sz w:val="20"/>
-                <w:szCs w:val="20"/>
-                <w:shd w:val="clear" w:color="auto" w:fill="FFFFFF"/>
-              </w:rPr>
-              <w:t xml:space="preserve"> </w:t>
-            </w:r>
-            <w:proofErr w:type="spellStart"/>
-            <w:r>
-              <w:rPr>
-                <w:rFonts w:ascii="Segoe UI" w:hAnsi="Segoe UI" w:cs="Segoe UI"/>
-                <w:b/>
-                <w:bCs/>
-                <w:color w:val="000000"/>
-                <w:sz w:val="20"/>
-                <w:szCs w:val="20"/>
-                <w:shd w:val="clear" w:color="auto" w:fill="FFFFFF"/>
-              </w:rPr>
-              <w:t>thị</w:t>
-            </w:r>
-            <w:proofErr w:type="spellEnd"/>
-            <w:r>
-              <w:rPr>
-                <w:rFonts w:ascii="Segoe UI" w:hAnsi="Segoe UI" w:cs="Segoe UI"/>
-                <w:b/>
-                <w:bCs/>
-                <w:color w:val="000000"/>
-                <w:sz w:val="20"/>
-                <w:szCs w:val="20"/>
-                <w:shd w:val="clear" w:color="auto" w:fill="FFFFFF"/>
-              </w:rPr>
-              <w:t xml:space="preserve"> </w:t>
-            </w:r>
-            <w:proofErr w:type="spellStart"/>
-            <w:r>
-              <w:rPr>
-                <w:rFonts w:ascii="Segoe UI" w:hAnsi="Segoe UI" w:cs="Segoe UI"/>
-                <w:b/>
-                <w:bCs/>
-                <w:color w:val="000000"/>
-                <w:sz w:val="20"/>
-                <w:szCs w:val="20"/>
-                <w:shd w:val="clear" w:color="auto" w:fill="FFFFFF"/>
-              </w:rPr>
-              <w:t>các</w:t>
-            </w:r>
-            <w:proofErr w:type="spellEnd"/>
-            <w:r>
-              <w:rPr>
-                <w:rFonts w:ascii="Segoe UI" w:hAnsi="Segoe UI" w:cs="Segoe UI"/>
-                <w:b/>
-                <w:bCs/>
-                <w:color w:val="000000"/>
-                <w:sz w:val="20"/>
-                <w:szCs w:val="20"/>
-                <w:shd w:val="clear" w:color="auto" w:fill="FFFFFF"/>
-              </w:rPr>
-              <w:t xml:space="preserve"> </w:t>
-            </w:r>
-            <w:proofErr w:type="spellStart"/>
-            <w:r>
-              <w:rPr>
-                <w:rFonts w:ascii="Segoe UI" w:hAnsi="Segoe UI" w:cs="Segoe UI"/>
-                <w:b/>
-                <w:bCs/>
-                <w:color w:val="000000"/>
-                <w:sz w:val="20"/>
-                <w:szCs w:val="20"/>
-                <w:shd w:val="clear" w:color="auto" w:fill="FFFFFF"/>
-              </w:rPr>
-              <w:t>mục</w:t>
-            </w:r>
-            <w:proofErr w:type="spellEnd"/>
-            <w:r>
-              <w:rPr>
-                <w:rFonts w:ascii="Segoe UI" w:hAnsi="Segoe UI" w:cs="Segoe UI"/>
-                <w:b/>
-                <w:bCs/>
-                <w:color w:val="000000"/>
-                <w:sz w:val="20"/>
-                <w:szCs w:val="20"/>
-                <w:shd w:val="clear" w:color="auto" w:fill="FFFFFF"/>
-              </w:rPr>
-              <w:t xml:space="preserve"> </w:t>
-            </w:r>
-            <w:proofErr w:type="spellStart"/>
-            <w:r>
-              <w:rPr>
-                <w:rFonts w:ascii="Segoe UI" w:hAnsi="Segoe UI" w:cs="Segoe UI"/>
-                <w:b/>
-                <w:bCs/>
-                <w:color w:val="000000"/>
-                <w:sz w:val="20"/>
-                <w:szCs w:val="20"/>
-                <w:shd w:val="clear" w:color="auto" w:fill="FFFFFF"/>
-              </w:rPr>
-              <w:t>trong</w:t>
-            </w:r>
-            <w:proofErr w:type="spellEnd"/>
-            <w:r>
-              <w:rPr>
-                <w:rFonts w:ascii="Segoe UI" w:hAnsi="Segoe UI" w:cs="Segoe UI"/>
-                <w:b/>
-                <w:bCs/>
-                <w:color w:val="000000"/>
-                <w:sz w:val="20"/>
-                <w:szCs w:val="20"/>
-                <w:shd w:val="clear" w:color="auto" w:fill="FFFFFF"/>
-              </w:rPr>
-              <w:t xml:space="preserve"> </w:t>
-            </w:r>
-            <w:proofErr w:type="spellStart"/>
-            <w:r>
-              <w:rPr>
-                <w:rFonts w:ascii="Segoe UI" w:hAnsi="Segoe UI" w:cs="Segoe UI"/>
-                <w:b/>
-                <w:bCs/>
-                <w:color w:val="000000"/>
-                <w:sz w:val="20"/>
-                <w:szCs w:val="20"/>
-                <w:shd w:val="clear" w:color="auto" w:fill="FFFFFF"/>
-              </w:rPr>
-              <w:t>phần</w:t>
-            </w:r>
-            <w:proofErr w:type="spellEnd"/>
-            <w:r>
-              <w:rPr>
-                <w:rFonts w:ascii="Segoe UI" w:hAnsi="Segoe UI" w:cs="Segoe UI"/>
-                <w:b/>
-                <w:bCs/>
-                <w:color w:val="000000"/>
-                <w:sz w:val="20"/>
-                <w:szCs w:val="20"/>
-                <w:shd w:val="clear" w:color="auto" w:fill="FFFFFF"/>
-              </w:rPr>
-              <w:t xml:space="preserve"> Background</w:t>
+              <w:t>Hiển thị các mục trong phần Background</w:t>
             </w:r>
           </w:p>
         </w:tc>
@@ -2324,7 +1549,6 @@
                 <w:szCs w:val="20"/>
               </w:rPr>
             </w:pPr>
-            <w:proofErr w:type="spellStart"/>
             <w:r>
               <w:rPr>
                 <w:rFonts w:ascii="Segoe UI" w:hAnsi="Segoe UI" w:cs="Segoe UI"/>
@@ -2333,207 +1557,8 @@
                 <w:szCs w:val="20"/>
                 <w:shd w:val="clear" w:color="auto" w:fill="FFFFFF"/>
               </w:rPr>
-              <w:t>Dữ</w:t>
+              <w:t>Dữ liệu mặc định được tải từ các tập tin json</w:t>
             </w:r>
-            <w:proofErr w:type="spellEnd"/>
-            <w:r>
-              <w:rPr>
-                <w:rFonts w:ascii="Segoe UI" w:hAnsi="Segoe UI" w:cs="Segoe UI"/>
-                <w:color w:val="000000"/>
-                <w:sz w:val="20"/>
-                <w:szCs w:val="20"/>
-                <w:shd w:val="clear" w:color="auto" w:fill="FFFFFF"/>
-              </w:rPr>
-              <w:t xml:space="preserve"> </w:t>
-            </w:r>
-            <w:proofErr w:type="spellStart"/>
-            <w:r>
-              <w:rPr>
-                <w:rFonts w:ascii="Segoe UI" w:hAnsi="Segoe UI" w:cs="Segoe UI"/>
-                <w:color w:val="000000"/>
-                <w:sz w:val="20"/>
-                <w:szCs w:val="20"/>
-                <w:shd w:val="clear" w:color="auto" w:fill="FFFFFF"/>
-              </w:rPr>
-              <w:t>liệu</w:t>
-            </w:r>
-            <w:proofErr w:type="spellEnd"/>
-            <w:r>
-              <w:rPr>
-                <w:rFonts w:ascii="Segoe UI" w:hAnsi="Segoe UI" w:cs="Segoe UI"/>
-                <w:color w:val="000000"/>
-                <w:sz w:val="20"/>
-                <w:szCs w:val="20"/>
-                <w:shd w:val="clear" w:color="auto" w:fill="FFFFFF"/>
-              </w:rPr>
-              <w:t xml:space="preserve"> </w:t>
-            </w:r>
-            <w:proofErr w:type="spellStart"/>
-            <w:r>
-              <w:rPr>
-                <w:rFonts w:ascii="Segoe UI" w:hAnsi="Segoe UI" w:cs="Segoe UI"/>
-                <w:color w:val="000000"/>
-                <w:sz w:val="20"/>
-                <w:szCs w:val="20"/>
-                <w:shd w:val="clear" w:color="auto" w:fill="FFFFFF"/>
-              </w:rPr>
-              <w:t>mặc</w:t>
-            </w:r>
-            <w:proofErr w:type="spellEnd"/>
-            <w:r>
-              <w:rPr>
-                <w:rFonts w:ascii="Segoe UI" w:hAnsi="Segoe UI" w:cs="Segoe UI"/>
-                <w:color w:val="000000"/>
-                <w:sz w:val="20"/>
-                <w:szCs w:val="20"/>
-                <w:shd w:val="clear" w:color="auto" w:fill="FFFFFF"/>
-              </w:rPr>
-              <w:t xml:space="preserve"> </w:t>
-            </w:r>
-            <w:proofErr w:type="spellStart"/>
-            <w:r>
-              <w:rPr>
-                <w:rFonts w:ascii="Segoe UI" w:hAnsi="Segoe UI" w:cs="Segoe UI"/>
-                <w:color w:val="000000"/>
-                <w:sz w:val="20"/>
-                <w:szCs w:val="20"/>
-                <w:shd w:val="clear" w:color="auto" w:fill="FFFFFF"/>
-              </w:rPr>
-              <w:t>định</w:t>
-            </w:r>
-            <w:proofErr w:type="spellEnd"/>
-            <w:r>
-              <w:rPr>
-                <w:rFonts w:ascii="Segoe UI" w:hAnsi="Segoe UI" w:cs="Segoe UI"/>
-                <w:color w:val="000000"/>
-                <w:sz w:val="20"/>
-                <w:szCs w:val="20"/>
-                <w:shd w:val="clear" w:color="auto" w:fill="FFFFFF"/>
-              </w:rPr>
-              <w:t xml:space="preserve"> </w:t>
-            </w:r>
-            <w:proofErr w:type="spellStart"/>
-            <w:r>
-              <w:rPr>
-                <w:rFonts w:ascii="Segoe UI" w:hAnsi="Segoe UI" w:cs="Segoe UI"/>
-                <w:color w:val="000000"/>
-                <w:sz w:val="20"/>
-                <w:szCs w:val="20"/>
-                <w:shd w:val="clear" w:color="auto" w:fill="FFFFFF"/>
-              </w:rPr>
-              <w:t>được</w:t>
-            </w:r>
-            <w:proofErr w:type="spellEnd"/>
-            <w:r>
-              <w:rPr>
-                <w:rFonts w:ascii="Segoe UI" w:hAnsi="Segoe UI" w:cs="Segoe UI"/>
-                <w:color w:val="000000"/>
-                <w:sz w:val="20"/>
-                <w:szCs w:val="20"/>
-                <w:shd w:val="clear" w:color="auto" w:fill="FFFFFF"/>
-              </w:rPr>
-              <w:t xml:space="preserve"> </w:t>
-            </w:r>
-            <w:proofErr w:type="spellStart"/>
-            <w:r>
-              <w:rPr>
-                <w:rFonts w:ascii="Segoe UI" w:hAnsi="Segoe UI" w:cs="Segoe UI"/>
-                <w:color w:val="000000"/>
-                <w:sz w:val="20"/>
-                <w:szCs w:val="20"/>
-                <w:shd w:val="clear" w:color="auto" w:fill="FFFFFF"/>
-              </w:rPr>
-              <w:t>tải</w:t>
-            </w:r>
-            <w:proofErr w:type="spellEnd"/>
-            <w:r>
-              <w:rPr>
-                <w:rFonts w:ascii="Segoe UI" w:hAnsi="Segoe UI" w:cs="Segoe UI"/>
-                <w:color w:val="000000"/>
-                <w:sz w:val="20"/>
-                <w:szCs w:val="20"/>
-                <w:shd w:val="clear" w:color="auto" w:fill="FFFFFF"/>
-              </w:rPr>
-              <w:t xml:space="preserve"> </w:t>
-            </w:r>
-            <w:proofErr w:type="spellStart"/>
-            <w:r>
-              <w:rPr>
-                <w:rFonts w:ascii="Segoe UI" w:hAnsi="Segoe UI" w:cs="Segoe UI"/>
-                <w:color w:val="000000"/>
-                <w:sz w:val="20"/>
-                <w:szCs w:val="20"/>
-                <w:shd w:val="clear" w:color="auto" w:fill="FFFFFF"/>
-              </w:rPr>
-              <w:t>từ</w:t>
-            </w:r>
-            <w:proofErr w:type="spellEnd"/>
-            <w:r>
-              <w:rPr>
-                <w:rFonts w:ascii="Segoe UI" w:hAnsi="Segoe UI" w:cs="Segoe UI"/>
-                <w:color w:val="000000"/>
-                <w:sz w:val="20"/>
-                <w:szCs w:val="20"/>
-                <w:shd w:val="clear" w:color="auto" w:fill="FFFFFF"/>
-              </w:rPr>
-              <w:t xml:space="preserve"> </w:t>
-            </w:r>
-            <w:proofErr w:type="spellStart"/>
-            <w:r>
-              <w:rPr>
-                <w:rFonts w:ascii="Segoe UI" w:hAnsi="Segoe UI" w:cs="Segoe UI"/>
-                <w:color w:val="000000"/>
-                <w:sz w:val="20"/>
-                <w:szCs w:val="20"/>
-                <w:shd w:val="clear" w:color="auto" w:fill="FFFFFF"/>
-              </w:rPr>
-              <w:t>các</w:t>
-            </w:r>
-            <w:proofErr w:type="spellEnd"/>
-            <w:r>
-              <w:rPr>
-                <w:rFonts w:ascii="Segoe UI" w:hAnsi="Segoe UI" w:cs="Segoe UI"/>
-                <w:color w:val="000000"/>
-                <w:sz w:val="20"/>
-                <w:szCs w:val="20"/>
-                <w:shd w:val="clear" w:color="auto" w:fill="FFFFFF"/>
-              </w:rPr>
-              <w:t xml:space="preserve"> </w:t>
-            </w:r>
-            <w:proofErr w:type="spellStart"/>
-            <w:r>
-              <w:rPr>
-                <w:rFonts w:ascii="Segoe UI" w:hAnsi="Segoe UI" w:cs="Segoe UI"/>
-                <w:color w:val="000000"/>
-                <w:sz w:val="20"/>
-                <w:szCs w:val="20"/>
-                <w:shd w:val="clear" w:color="auto" w:fill="FFFFFF"/>
-              </w:rPr>
-              <w:t>tập</w:t>
-            </w:r>
-            <w:proofErr w:type="spellEnd"/>
-            <w:r>
-              <w:rPr>
-                <w:rFonts w:ascii="Segoe UI" w:hAnsi="Segoe UI" w:cs="Segoe UI"/>
-                <w:color w:val="000000"/>
-                <w:sz w:val="20"/>
-                <w:szCs w:val="20"/>
-                <w:shd w:val="clear" w:color="auto" w:fill="FFFFFF"/>
-              </w:rPr>
-              <w:t xml:space="preserve"> tin </w:t>
-            </w:r>
-            <w:proofErr w:type="spellStart"/>
-            <w:r>
-              <w:rPr>
-                <w:rFonts w:ascii="Segoe UI" w:hAnsi="Segoe UI" w:cs="Segoe UI"/>
-                <w:color w:val="000000"/>
-                <w:sz w:val="20"/>
-                <w:szCs w:val="20"/>
-                <w:shd w:val="clear" w:color="auto" w:fill="FFFFFF"/>
-              </w:rPr>
-              <w:t>json</w:t>
-            </w:r>
-            <w:proofErr w:type="spellEnd"/>
           </w:p>
         </w:tc>
         <w:tc>
@@ -2603,7 +1628,6 @@
                 <w:szCs w:val="20"/>
               </w:rPr>
             </w:pPr>
-            <w:proofErr w:type="spellStart"/>
             <w:r>
               <w:rPr>
                 <w:rFonts w:ascii="Segoe UI" w:hAnsi="Segoe UI" w:cs="Segoe UI"/>
@@ -2612,361 +1636,8 @@
                 <w:szCs w:val="20"/>
                 <w:shd w:val="clear" w:color="auto" w:fill="FFFFFF"/>
               </w:rPr>
-              <w:t>Quá</w:t>
+              <w:t>Quá trình làm việc được cập nhật lên Git và chụp hình danh sách commit vào báo cáo</w:t>
             </w:r>
-            <w:proofErr w:type="spellEnd"/>
-            <w:r>
-              <w:rPr>
-                <w:rFonts w:ascii="Segoe UI" w:hAnsi="Segoe UI" w:cs="Segoe UI"/>
-                <w:color w:val="000000"/>
-                <w:sz w:val="20"/>
-                <w:szCs w:val="20"/>
-                <w:shd w:val="clear" w:color="auto" w:fill="FFFFFF"/>
-              </w:rPr>
-              <w:t xml:space="preserve"> </w:t>
-            </w:r>
-            <w:proofErr w:type="spellStart"/>
-            <w:r>
-              <w:rPr>
-                <w:rFonts w:ascii="Segoe UI" w:hAnsi="Segoe UI" w:cs="Segoe UI"/>
-                <w:color w:val="000000"/>
-                <w:sz w:val="20"/>
-                <w:szCs w:val="20"/>
-                <w:shd w:val="clear" w:color="auto" w:fill="FFFFFF"/>
-              </w:rPr>
-              <w:t>trình</w:t>
-            </w:r>
-            <w:proofErr w:type="spellEnd"/>
-            <w:r>
-              <w:rPr>
-                <w:rFonts w:ascii="Segoe UI" w:hAnsi="Segoe UI" w:cs="Segoe UI"/>
-                <w:color w:val="000000"/>
-                <w:sz w:val="20"/>
-                <w:szCs w:val="20"/>
-                <w:shd w:val="clear" w:color="auto" w:fill="FFFFFF"/>
-              </w:rPr>
-              <w:t xml:space="preserve"> </w:t>
-            </w:r>
-            <w:proofErr w:type="spellStart"/>
-            <w:r>
-              <w:rPr>
-                <w:rFonts w:ascii="Segoe UI" w:hAnsi="Segoe UI" w:cs="Segoe UI"/>
-                <w:color w:val="000000"/>
-                <w:sz w:val="20"/>
-                <w:szCs w:val="20"/>
-                <w:shd w:val="clear" w:color="auto" w:fill="FFFFFF"/>
-              </w:rPr>
-              <w:t>làm</w:t>
-            </w:r>
-            <w:proofErr w:type="spellEnd"/>
-            <w:r>
-              <w:rPr>
-                <w:rFonts w:ascii="Segoe UI" w:hAnsi="Segoe UI" w:cs="Segoe UI"/>
-                <w:color w:val="000000"/>
-                <w:sz w:val="20"/>
-                <w:szCs w:val="20"/>
-                <w:shd w:val="clear" w:color="auto" w:fill="FFFFFF"/>
-              </w:rPr>
-              <w:t xml:space="preserve"> </w:t>
-            </w:r>
-            <w:proofErr w:type="spellStart"/>
-            <w:r>
-              <w:rPr>
-                <w:rFonts w:ascii="Segoe UI" w:hAnsi="Segoe UI" w:cs="Segoe UI"/>
-                <w:color w:val="000000"/>
-                <w:sz w:val="20"/>
-                <w:szCs w:val="20"/>
-                <w:shd w:val="clear" w:color="auto" w:fill="FFFFFF"/>
-              </w:rPr>
-              <w:t>việc</w:t>
-            </w:r>
-            <w:proofErr w:type="spellEnd"/>
-            <w:r>
-              <w:rPr>
-                <w:rFonts w:ascii="Segoe UI" w:hAnsi="Segoe UI" w:cs="Segoe UI"/>
-                <w:color w:val="000000"/>
-                <w:sz w:val="20"/>
-                <w:szCs w:val="20"/>
-                <w:shd w:val="clear" w:color="auto" w:fill="FFFFFF"/>
-              </w:rPr>
-              <w:t xml:space="preserve"> </w:t>
-            </w:r>
-            <w:proofErr w:type="spellStart"/>
-            <w:r>
-              <w:rPr>
-                <w:rFonts w:ascii="Segoe UI" w:hAnsi="Segoe UI" w:cs="Segoe UI"/>
-                <w:color w:val="000000"/>
-                <w:sz w:val="20"/>
-                <w:szCs w:val="20"/>
-                <w:shd w:val="clear" w:color="auto" w:fill="FFFFFF"/>
-              </w:rPr>
-              <w:t>được</w:t>
-            </w:r>
-            <w:proofErr w:type="spellEnd"/>
-            <w:r>
-              <w:rPr>
-                <w:rFonts w:ascii="Segoe UI" w:hAnsi="Segoe UI" w:cs="Segoe UI"/>
-                <w:color w:val="000000"/>
-                <w:sz w:val="20"/>
-                <w:szCs w:val="20"/>
-                <w:shd w:val="clear" w:color="auto" w:fill="FFFFFF"/>
-              </w:rPr>
-              <w:t xml:space="preserve"> </w:t>
-            </w:r>
-            <w:proofErr w:type="spellStart"/>
-            <w:r>
-              <w:rPr>
-                <w:rFonts w:ascii="Segoe UI" w:hAnsi="Segoe UI" w:cs="Segoe UI"/>
-                <w:color w:val="000000"/>
-                <w:sz w:val="20"/>
-                <w:szCs w:val="20"/>
-                <w:shd w:val="clear" w:color="auto" w:fill="FFFFFF"/>
-              </w:rPr>
-              <w:t>cập</w:t>
-            </w:r>
-            <w:proofErr w:type="spellEnd"/>
-            <w:r>
-              <w:rPr>
-                <w:rFonts w:ascii="Segoe UI" w:hAnsi="Segoe UI" w:cs="Segoe UI"/>
-                <w:color w:val="000000"/>
-                <w:sz w:val="20"/>
-                <w:szCs w:val="20"/>
-                <w:shd w:val="clear" w:color="auto" w:fill="FFFFFF"/>
-              </w:rPr>
-              <w:t xml:space="preserve"> </w:t>
-            </w:r>
-            <w:proofErr w:type="spellStart"/>
-            <w:r>
-              <w:rPr>
-                <w:rFonts w:ascii="Segoe UI" w:hAnsi="Segoe UI" w:cs="Segoe UI"/>
-                <w:color w:val="000000"/>
-                <w:sz w:val="20"/>
-                <w:szCs w:val="20"/>
-                <w:shd w:val="clear" w:color="auto" w:fill="FFFFFF"/>
-              </w:rPr>
-              <w:t>nhật</w:t>
-            </w:r>
-            <w:proofErr w:type="spellEnd"/>
-            <w:r>
-              <w:rPr>
-                <w:rFonts w:ascii="Segoe UI" w:hAnsi="Segoe UI" w:cs="Segoe UI"/>
-                <w:color w:val="000000"/>
-                <w:sz w:val="20"/>
-                <w:szCs w:val="20"/>
-                <w:shd w:val="clear" w:color="auto" w:fill="FFFFFF"/>
-              </w:rPr>
-              <w:t xml:space="preserve"> </w:t>
-            </w:r>
-            <w:proofErr w:type="spellStart"/>
-            <w:r>
-              <w:rPr>
-                <w:rFonts w:ascii="Segoe UI" w:hAnsi="Segoe UI" w:cs="Segoe UI"/>
-                <w:color w:val="000000"/>
-                <w:sz w:val="20"/>
-                <w:szCs w:val="20"/>
-                <w:shd w:val="clear" w:color="auto" w:fill="FFFFFF"/>
-              </w:rPr>
-              <w:t>lên</w:t>
-            </w:r>
-            <w:proofErr w:type="spellEnd"/>
-            <w:r>
-              <w:rPr>
-                <w:rFonts w:ascii="Segoe UI" w:hAnsi="Segoe UI" w:cs="Segoe UI"/>
-                <w:color w:val="000000"/>
-                <w:sz w:val="20"/>
-                <w:szCs w:val="20"/>
-                <w:shd w:val="clear" w:color="auto" w:fill="FFFFFF"/>
-              </w:rPr>
-              <w:t xml:space="preserve"> </w:t>
-            </w:r>
-            <w:proofErr w:type="spellStart"/>
-            <w:r>
-              <w:rPr>
-                <w:rFonts w:ascii="Segoe UI" w:hAnsi="Segoe UI" w:cs="Segoe UI"/>
-                <w:color w:val="000000"/>
-                <w:sz w:val="20"/>
-                <w:szCs w:val="20"/>
-                <w:shd w:val="clear" w:color="auto" w:fill="FFFFFF"/>
-              </w:rPr>
-              <w:t>Git</w:t>
-            </w:r>
-            <w:proofErr w:type="spellEnd"/>
-            <w:r>
-              <w:rPr>
-                <w:rFonts w:ascii="Segoe UI" w:hAnsi="Segoe UI" w:cs="Segoe UI"/>
-                <w:color w:val="000000"/>
-                <w:sz w:val="20"/>
-                <w:szCs w:val="20"/>
-                <w:shd w:val="clear" w:color="auto" w:fill="FFFFFF"/>
-              </w:rPr>
-              <w:t xml:space="preserve"> </w:t>
-            </w:r>
-            <w:proofErr w:type="spellStart"/>
-            <w:r>
-              <w:rPr>
-                <w:rFonts w:ascii="Segoe UI" w:hAnsi="Segoe UI" w:cs="Segoe UI"/>
-                <w:color w:val="000000"/>
-                <w:sz w:val="20"/>
-                <w:szCs w:val="20"/>
-                <w:shd w:val="clear" w:color="auto" w:fill="FFFFFF"/>
-              </w:rPr>
-              <w:t>và</w:t>
-            </w:r>
-            <w:proofErr w:type="spellEnd"/>
-            <w:r>
-              <w:rPr>
-                <w:rFonts w:ascii="Segoe UI" w:hAnsi="Segoe UI" w:cs="Segoe UI"/>
-                <w:color w:val="000000"/>
-                <w:sz w:val="20"/>
-                <w:szCs w:val="20"/>
-                <w:shd w:val="clear" w:color="auto" w:fill="FFFFFF"/>
-              </w:rPr>
-              <w:t xml:space="preserve"> </w:t>
-            </w:r>
-            <w:proofErr w:type="spellStart"/>
-            <w:r>
-              <w:rPr>
-                <w:rFonts w:ascii="Segoe UI" w:hAnsi="Segoe UI" w:cs="Segoe UI"/>
-                <w:color w:val="000000"/>
-                <w:sz w:val="20"/>
-                <w:szCs w:val="20"/>
-                <w:shd w:val="clear" w:color="auto" w:fill="FFFFFF"/>
-              </w:rPr>
-              <w:t>chụp</w:t>
-            </w:r>
-            <w:proofErr w:type="spellEnd"/>
-            <w:r>
-              <w:rPr>
-                <w:rFonts w:ascii="Segoe UI" w:hAnsi="Segoe UI" w:cs="Segoe UI"/>
-                <w:color w:val="000000"/>
-                <w:sz w:val="20"/>
-                <w:szCs w:val="20"/>
-                <w:shd w:val="clear" w:color="auto" w:fill="FFFFFF"/>
-              </w:rPr>
-              <w:t xml:space="preserve"> </w:t>
-            </w:r>
-            <w:proofErr w:type="spellStart"/>
-            <w:r>
-              <w:rPr>
-                <w:rFonts w:ascii="Segoe UI" w:hAnsi="Segoe UI" w:cs="Segoe UI"/>
-                <w:color w:val="000000"/>
-                <w:sz w:val="20"/>
-                <w:szCs w:val="20"/>
-                <w:shd w:val="clear" w:color="auto" w:fill="FFFFFF"/>
-              </w:rPr>
-              <w:t>hình</w:t>
-            </w:r>
-            <w:proofErr w:type="spellEnd"/>
-            <w:r>
-              <w:rPr>
-                <w:rFonts w:ascii="Segoe UI" w:hAnsi="Segoe UI" w:cs="Segoe UI"/>
-                <w:color w:val="000000"/>
-                <w:sz w:val="20"/>
-                <w:szCs w:val="20"/>
-                <w:shd w:val="clear" w:color="auto" w:fill="FFFFFF"/>
-              </w:rPr>
-              <w:t xml:space="preserve"> </w:t>
-            </w:r>
-            <w:proofErr w:type="spellStart"/>
-            <w:r>
-              <w:rPr>
-                <w:rFonts w:ascii="Segoe UI" w:hAnsi="Segoe UI" w:cs="Segoe UI"/>
-                <w:color w:val="000000"/>
-                <w:sz w:val="20"/>
-                <w:szCs w:val="20"/>
-                <w:shd w:val="clear" w:color="auto" w:fill="FFFFFF"/>
-              </w:rPr>
-              <w:t>danh</w:t>
-            </w:r>
-            <w:proofErr w:type="spellEnd"/>
-            <w:r>
-              <w:rPr>
-                <w:rFonts w:ascii="Segoe UI" w:hAnsi="Segoe UI" w:cs="Segoe UI"/>
-                <w:color w:val="000000"/>
-                <w:sz w:val="20"/>
-                <w:szCs w:val="20"/>
-                <w:shd w:val="clear" w:color="auto" w:fill="FFFFFF"/>
-              </w:rPr>
-              <w:t xml:space="preserve"> </w:t>
-            </w:r>
-            <w:proofErr w:type="spellStart"/>
-            <w:r>
-              <w:rPr>
-                <w:rFonts w:ascii="Segoe UI" w:hAnsi="Segoe UI" w:cs="Segoe UI"/>
-                <w:color w:val="000000"/>
-                <w:sz w:val="20"/>
-                <w:szCs w:val="20"/>
-                <w:shd w:val="clear" w:color="auto" w:fill="FFFFFF"/>
-              </w:rPr>
-              <w:t>sách</w:t>
-            </w:r>
-            <w:proofErr w:type="spellEnd"/>
-            <w:r>
-              <w:rPr>
-                <w:rFonts w:ascii="Segoe UI" w:hAnsi="Segoe UI" w:cs="Segoe UI"/>
-                <w:color w:val="000000"/>
-                <w:sz w:val="20"/>
-                <w:szCs w:val="20"/>
-                <w:shd w:val="clear" w:color="auto" w:fill="FFFFFF"/>
-              </w:rPr>
-              <w:t xml:space="preserve"> commit </w:t>
-            </w:r>
-            <w:proofErr w:type="spellStart"/>
-            <w:r>
-              <w:rPr>
-                <w:rFonts w:ascii="Segoe UI" w:hAnsi="Segoe UI" w:cs="Segoe UI"/>
-                <w:color w:val="000000"/>
-                <w:sz w:val="20"/>
-                <w:szCs w:val="20"/>
-                <w:shd w:val="clear" w:color="auto" w:fill="FFFFFF"/>
-              </w:rPr>
-              <w:t>vào</w:t>
-            </w:r>
-            <w:proofErr w:type="spellEnd"/>
-            <w:r>
-              <w:rPr>
-                <w:rFonts w:ascii="Segoe UI" w:hAnsi="Segoe UI" w:cs="Segoe UI"/>
-                <w:color w:val="000000"/>
-                <w:sz w:val="20"/>
-                <w:szCs w:val="20"/>
-                <w:shd w:val="clear" w:color="auto" w:fill="FFFFFF"/>
-              </w:rPr>
-              <w:t xml:space="preserve"> </w:t>
-            </w:r>
-            <w:proofErr w:type="spellStart"/>
-            <w:r>
-              <w:rPr>
-                <w:rFonts w:ascii="Segoe UI" w:hAnsi="Segoe UI" w:cs="Segoe UI"/>
-                <w:color w:val="000000"/>
-                <w:sz w:val="20"/>
-                <w:szCs w:val="20"/>
-                <w:shd w:val="clear" w:color="auto" w:fill="FFFFFF"/>
-              </w:rPr>
-              <w:t>báo</w:t>
-            </w:r>
-            <w:proofErr w:type="spellEnd"/>
-            <w:r>
-              <w:rPr>
-                <w:rFonts w:ascii="Segoe UI" w:hAnsi="Segoe UI" w:cs="Segoe UI"/>
-                <w:color w:val="000000"/>
-                <w:sz w:val="20"/>
-                <w:szCs w:val="20"/>
-                <w:shd w:val="clear" w:color="auto" w:fill="FFFFFF"/>
-              </w:rPr>
-              <w:t xml:space="preserve"> </w:t>
-            </w:r>
-            <w:proofErr w:type="spellStart"/>
-            <w:r>
-              <w:rPr>
-                <w:rFonts w:ascii="Segoe UI" w:hAnsi="Segoe UI" w:cs="Segoe UI"/>
-                <w:color w:val="000000"/>
-                <w:sz w:val="20"/>
-                <w:szCs w:val="20"/>
-                <w:shd w:val="clear" w:color="auto" w:fill="FFFFFF"/>
-              </w:rPr>
-              <w:t>cáo</w:t>
-            </w:r>
-            <w:proofErr w:type="spellEnd"/>
           </w:p>
         </w:tc>
         <w:tc>
@@ -3010,48 +1681,18 @@
           <w:szCs w:val="20"/>
         </w:rPr>
       </w:pPr>
-      <w:proofErr w:type="spellStart"/>
       <w:r>
         <w:rPr>
           <w:rFonts w:ascii="Segoe UI" w:hAnsi="Segoe UI" w:cs="Segoe UI"/>
           <w:sz w:val="20"/>
           <w:szCs w:val="20"/>
         </w:rPr>
-        <w:t>Tổng</w:t>
+        <w:t>Tổng điểm: 10</w:t>
       </w:r>
-      <w:proofErr w:type="spellEnd"/>
-      <w:r>
-        <w:rPr>
-          <w:rFonts w:ascii="Segoe UI" w:hAnsi="Segoe UI" w:cs="Segoe UI"/>
-          <w:sz w:val="20"/>
-          <w:szCs w:val="20"/>
-        </w:rPr>
-        <w:t xml:space="preserve"> </w:t>
-      </w:r>
-      <w:proofErr w:type="spellStart"/>
-      <w:r>
-        <w:rPr>
-          <w:rFonts w:ascii="Segoe UI" w:hAnsi="Segoe UI" w:cs="Segoe UI"/>
-          <w:sz w:val="20"/>
-          <w:szCs w:val="20"/>
-        </w:rPr>
-        <w:t>điểm</w:t>
-      </w:r>
-      <w:proofErr w:type="spellEnd"/>
-      <w:r>
-        <w:rPr>
-          <w:rFonts w:ascii="Segoe UI" w:hAnsi="Segoe UI" w:cs="Segoe UI"/>
-          <w:sz w:val="20"/>
-          <w:szCs w:val="20"/>
-        </w:rPr>
-        <w:t>: 10</w:t>
-      </w:r>
-      <w:bookmarkStart w:id="0" w:name="_GoBack"/>
-      <w:bookmarkEnd w:id="0"/>
     </w:p>
     <w:sectPr>
-      <w:headerReference w:type="default" r:id="rId17"/>
-      <w:footerReference w:type="default" r:id="rId18"/>
+      <w:headerReference w:type="default" r:id="rId18"/>
+      <w:footerReference w:type="default" r:id="rId19"/>
       <w:pgSz w:w="12240" w:h="15840"/>
       <w:pgMar w:top="1080" w:right="1080" w:bottom="1080" w:left="1080" w:header="720" w:footer="720" w:gutter="0"/>
       <w:cols w:space="720"/>
@@ -3139,35 +1780,12 @@
                 </w:rPr>
                 <w:t xml:space="preserve">ĐH </w:t>
               </w:r>
-              <w:proofErr w:type="spellStart"/>
               <w:r>
                 <w:rPr>
                   <w:rFonts w:cs="Segoe UI"/>
                 </w:rPr>
-                <w:t>Khoa</w:t>
+                <w:t xml:space="preserve">Khoa học </w:t>
               </w:r>
-              <w:proofErr w:type="spellEnd"/>
-              <w:r>
-                <w:rPr>
-                  <w:rFonts w:cs="Segoe UI"/>
-                </w:rPr>
-                <w:t xml:space="preserve"> </w:t>
-              </w:r>
-              <w:proofErr w:type="spellStart"/>
-              <w:r>
-                <w:rPr>
-                  <w:rFonts w:cs="Segoe UI"/>
-                </w:rPr>
-                <w:t>học</w:t>
-              </w:r>
-              <w:proofErr w:type="spellEnd"/>
-              <w:r>
-                <w:rPr>
-                  <w:rFonts w:cs="Segoe UI"/>
-                </w:rPr>
-                <w:t xml:space="preserve"> </w:t>
-              </w:r>
-              <w:proofErr w:type="spellStart"/>
               <w:r>
                 <w:rPr>
                   <w:rFonts w:cs="Segoe UI"/>
@@ -3178,23 +1796,8 @@
                 <w:rPr>
                   <w:rFonts w:cs="Segoe UI"/>
                 </w:rPr>
-                <w:t>ự</w:t>
+                <w:t>ự nhiên</w:t>
               </w:r>
-              <w:proofErr w:type="spellEnd"/>
-              <w:r>
-                <w:rPr>
-                  <w:rFonts w:cs="Segoe UI"/>
-                </w:rPr>
-                <w:t xml:space="preserve"> </w:t>
-              </w:r>
-              <w:proofErr w:type="spellStart"/>
-              <w:r>
-                <w:rPr>
-                  <w:rFonts w:cs="Segoe UI"/>
-                </w:rPr>
-                <w:t>nhiên</w:t>
-              </w:r>
-              <w:proofErr w:type="spellEnd"/>
               <w:r>
                 <w:rPr>
                   <w:rFonts w:cs="Segoe UI"/>
@@ -3213,86 +1816,14 @@
             <w:rPr>
               <w:rFonts w:cs="Segoe UI"/>
             </w:rPr>
-            <w:t xml:space="preserve"> | </w:t>
+            <w:t xml:space="preserve"> | Bộ môn </w:t>
           </w:r>
-          <w:proofErr w:type="spellStart"/>
           <w:r>
             <w:rPr>
               <w:rFonts w:cs="Segoe UI"/>
             </w:rPr>
-            <w:t>Bộ</w:t>
+            <w:t>Công nghệ phần mềm</w:t>
           </w:r>
-          <w:proofErr w:type="spellEnd"/>
-          <w:r>
-            <w:rPr>
-              <w:rFonts w:cs="Segoe UI"/>
-            </w:rPr>
-            <w:t xml:space="preserve"> </w:t>
-          </w:r>
-          <w:proofErr w:type="spellStart"/>
-          <w:r>
-            <w:rPr>
-              <w:rFonts w:cs="Segoe UI"/>
-            </w:rPr>
-            <w:t>môn</w:t>
-          </w:r>
-          <w:proofErr w:type="spellEnd"/>
-          <w:r>
-            <w:rPr>
-              <w:rFonts w:cs="Segoe UI"/>
-            </w:rPr>
-            <w:t xml:space="preserve"> </w:t>
-          </w:r>
-          <w:proofErr w:type="spellStart"/>
-          <w:r>
-            <w:rPr>
-              <w:rFonts w:cs="Segoe UI"/>
-            </w:rPr>
-            <w:t>Công</w:t>
-          </w:r>
-          <w:proofErr w:type="spellEnd"/>
-          <w:r>
-            <w:rPr>
-              <w:rFonts w:cs="Segoe UI"/>
-            </w:rPr>
-            <w:t xml:space="preserve"> </w:t>
-          </w:r>
-          <w:proofErr w:type="spellStart"/>
-          <w:r>
-            <w:rPr>
-              <w:rFonts w:cs="Segoe UI"/>
-            </w:rPr>
-            <w:t>nghệ</w:t>
-          </w:r>
-          <w:proofErr w:type="spellEnd"/>
-          <w:r>
-            <w:rPr>
-              <w:rFonts w:cs="Segoe UI"/>
-            </w:rPr>
-            <w:t xml:space="preserve"> </w:t>
-          </w:r>
-          <w:proofErr w:type="spellStart"/>
-          <w:r>
-            <w:rPr>
-              <w:rFonts w:cs="Segoe UI"/>
-            </w:rPr>
-            <w:t>phần</w:t>
-          </w:r>
-          <w:proofErr w:type="spellEnd"/>
-          <w:r>
-            <w:rPr>
-              <w:rFonts w:cs="Segoe UI"/>
-            </w:rPr>
-            <w:t xml:space="preserve"> </w:t>
-          </w:r>
-          <w:proofErr w:type="spellStart"/>
-          <w:r>
-            <w:rPr>
-              <w:rFonts w:cs="Segoe UI"/>
-            </w:rPr>
-            <w:t>mềm</w:t>
-          </w:r>
-          <w:proofErr w:type="spellEnd"/>
         </w:p>
       </w:tc>
       <w:tc>
@@ -3333,7 +1864,7 @@
               <w:noProof/>
               <w:color w:val="FFFFFF" w:themeColor="background1"/>
             </w:rPr>
-            <w:t>6</w:t>
+            <w:t>5</w:t>
           </w:r>
           <w:r>
             <w:rPr>
@@ -8910,6 +7441,7 @@
     <w:rsid w:val="0054533F"/>
     <w:rsid w:val="005D6483"/>
     <w:rsid w:val="00605ED9"/>
+    <w:rsid w:val="00617E05"/>
     <w:rsid w:val="006A5587"/>
     <w:rsid w:val="006E7B9E"/>
     <w:rsid w:val="00724C52"/>
@@ -9727,7 +8259,7 @@
 </file>
 
 <file path=customXml/itemProps2.xml><?xml version="1.0" encoding="utf-8"?>
-<ds:datastoreItem xmlns:ds="http://schemas.openxmlformats.org/officeDocument/2006/customXml" ds:itemID="{403AB976-6B5B-4A35-A8C4-A6561716D3BA}">
+<ds:datastoreItem xmlns:ds="http://schemas.openxmlformats.org/officeDocument/2006/customXml" ds:itemID="{21104069-794F-42CD-9F78-5A339B1DE95C}">
   <ds:schemaRefs>
     <ds:schemaRef ds:uri="http://schemas.openxmlformats.org/officeDocument/2006/bibliography"/>
   </ds:schemaRefs>

</xml_diff>